<commit_message>
Added verification of the entered address of the tour and the date of the tour
</commit_message>
<xml_diff>
--- a/about_project.docx
+++ b/about_project.docx
@@ -142,202 +142,220 @@
         <w:rPr>
           <w:sz w:val="28"/>
         </w:rPr>
-        <w:t xml:space="preserve">Редактировать экскурсию </w:t>
+        <w:t>Редактировать экскурсию (нужно указать пароль)</w:t>
+      </w:r>
+    </w:p>
+    <w:p>
+      <w:pPr>
+        <w:pStyle w:val="a3"/>
+        <w:numPr>
+          <w:ilvl w:val="0"/>
+          <w:numId w:val="1"/>
+        </w:numPr>
+        <w:rPr>
+          <w:sz w:val="28"/>
+        </w:rPr>
+      </w:pPr>
+      <w:r>
+        <w:rPr>
+          <w:sz w:val="28"/>
+        </w:rPr>
+        <w:t>Добавить экскурсию.</w:t>
+      </w:r>
+    </w:p>
+    <w:p>
+      <w:pPr>
+        <w:pStyle w:val="a3"/>
+        <w:ind w:left="-207"/>
+        <w:jc w:val="center"/>
+        <w:rPr>
+          <w:b/>
+          <w:sz w:val="28"/>
+        </w:rPr>
+      </w:pPr>
+      <w:r>
+        <w:rPr>
+          <w:b/>
+          <w:sz w:val="28"/>
+        </w:rPr>
+        <w:t>Что нужно указывать для добавления экскурсии</w:t>
+      </w:r>
+    </w:p>
+    <w:p>
+      <w:pPr>
+        <w:pStyle w:val="a3"/>
+        <w:numPr>
+          <w:ilvl w:val="0"/>
+          <w:numId w:val="2"/>
+        </w:numPr>
+        <w:rPr>
+          <w:sz w:val="28"/>
+        </w:rPr>
+      </w:pPr>
+      <w:r>
+        <w:rPr>
+          <w:sz w:val="28"/>
+        </w:rPr>
+        <w:t>Точное м</w:t>
+      </w:r>
+      <w:r>
+        <w:rPr>
+          <w:sz w:val="28"/>
+        </w:rPr>
+        <w:t>есто</w:t>
+      </w:r>
+      <w:r>
+        <w:rPr>
+          <w:sz w:val="28"/>
+        </w:rPr>
+        <w:t xml:space="preserve"> проведения экскурсии</w:t>
+      </w:r>
+    </w:p>
+    <w:p>
+      <w:pPr>
+        <w:pStyle w:val="a3"/>
+        <w:numPr>
+          <w:ilvl w:val="0"/>
+          <w:numId w:val="2"/>
+        </w:numPr>
+        <w:rPr>
+          <w:sz w:val="28"/>
+        </w:rPr>
+      </w:pPr>
+      <w:r>
+        <w:rPr>
+          <w:sz w:val="28"/>
+        </w:rPr>
+        <w:t>Дата проведения экскурсии</w:t>
+      </w:r>
+    </w:p>
+    <w:p>
+      <w:pPr>
+        <w:pStyle w:val="a3"/>
+        <w:numPr>
+          <w:ilvl w:val="0"/>
+          <w:numId w:val="2"/>
+        </w:numPr>
+        <w:rPr>
+          <w:sz w:val="28"/>
+        </w:rPr>
+      </w:pPr>
+      <w:r>
+        <w:rPr>
+          <w:sz w:val="28"/>
+        </w:rPr>
+        <w:t>Пароль для удаления и редактирования экскурсии</w:t>
+      </w:r>
+    </w:p>
+    <w:p>
+      <w:pPr>
+        <w:pStyle w:val="a3"/>
+        <w:numPr>
+          <w:ilvl w:val="0"/>
+          <w:numId w:val="2"/>
+        </w:numPr>
+        <w:rPr>
+          <w:sz w:val="28"/>
+        </w:rPr>
+      </w:pPr>
+      <w:r>
+        <w:rPr>
+          <w:sz w:val="28"/>
+        </w:rPr>
+        <w:t>Стоимость экскурсии</w:t>
+      </w:r>
+    </w:p>
+    <w:p>
+      <w:pPr>
+        <w:pStyle w:val="a3"/>
+        <w:numPr>
+          <w:ilvl w:val="0"/>
+          <w:numId w:val="2"/>
+        </w:numPr>
+        <w:rPr>
+          <w:sz w:val="28"/>
+        </w:rPr>
+      </w:pPr>
+      <w:r>
+        <w:rPr>
+          <w:sz w:val="28"/>
+        </w:rPr>
+        <w:t>Телефон экскурсовода</w:t>
+      </w:r>
+    </w:p>
+    <w:p>
+      <w:pPr>
+        <w:pStyle w:val="a3"/>
+        <w:numPr>
+          <w:ilvl w:val="0"/>
+          <w:numId w:val="2"/>
+        </w:numPr>
+        <w:rPr>
+          <w:sz w:val="28"/>
+        </w:rPr>
+      </w:pPr>
+      <w:r>
+        <w:rPr>
+          <w:sz w:val="28"/>
+        </w:rPr>
+        <w:t>Краткая информация об экскурсии</w:t>
+      </w:r>
+    </w:p>
+    <w:p>
+      <w:pPr>
+        <w:pStyle w:val="a3"/>
+        <w:numPr>
+          <w:ilvl w:val="0"/>
+          <w:numId w:val="2"/>
+        </w:numPr>
+        <w:rPr>
+          <w:sz w:val="28"/>
+        </w:rPr>
+      </w:pPr>
+      <w:r>
+        <w:rPr>
+          <w:sz w:val="28"/>
+        </w:rPr>
+        <w:t>Личные данные экскурсовода – имя, фамилия</w:t>
+      </w:r>
+    </w:p>
+    <w:p>
+      <w:pPr>
+        <w:pStyle w:val="a3"/>
+        <w:numPr>
+          <w:ilvl w:val="0"/>
+          <w:numId w:val="2"/>
+        </w:numPr>
+        <w:rPr>
+          <w:sz w:val="28"/>
+        </w:rPr>
+      </w:pPr>
+      <w:r>
+        <w:rPr>
+          <w:sz w:val="28"/>
+        </w:rPr>
+        <w:t>Название экскурсии</w:t>
+      </w:r>
+    </w:p>
+    <w:p>
+      <w:pPr>
+        <w:pStyle w:val="a3"/>
+        <w:numPr>
+          <w:ilvl w:val="0"/>
+          <w:numId w:val="2"/>
+        </w:numPr>
+        <w:rPr>
+          <w:sz w:val="28"/>
+        </w:rPr>
+      </w:pPr>
+      <w:r>
+        <w:rPr>
+          <w:sz w:val="28"/>
+        </w:rPr>
+        <w:t>Точное описание места встречи – опознавательные признаки экскурсовода и т.п.</w:t>
       </w:r>
       <w:bookmarkStart w:id="0" w:name="_GoBack"/>
       <w:bookmarkEnd w:id="0"/>
-      <w:r>
-        <w:rPr>
-          <w:sz w:val="28"/>
-        </w:rPr>
-        <w:t>(нужно указать пароль)</w:t>
-      </w:r>
-    </w:p>
-    <w:p>
-      <w:pPr>
-        <w:pStyle w:val="a3"/>
-        <w:numPr>
-          <w:ilvl w:val="0"/>
-          <w:numId w:val="1"/>
-        </w:numPr>
-        <w:rPr>
-          <w:sz w:val="28"/>
-        </w:rPr>
-      </w:pPr>
-      <w:r>
-        <w:rPr>
-          <w:sz w:val="28"/>
-        </w:rPr>
-        <w:t>Добавить экскурсию.</w:t>
-      </w:r>
-    </w:p>
-    <w:p>
-      <w:pPr>
-        <w:pStyle w:val="a3"/>
-        <w:ind w:left="-207"/>
-        <w:jc w:val="center"/>
-        <w:rPr>
-          <w:b/>
-          <w:sz w:val="28"/>
-        </w:rPr>
-      </w:pPr>
-      <w:r>
-        <w:rPr>
-          <w:b/>
-          <w:sz w:val="28"/>
-        </w:rPr>
-        <w:t>Что нужно указывать для добавления экскурсии</w:t>
-      </w:r>
-    </w:p>
-    <w:p>
-      <w:pPr>
-        <w:pStyle w:val="a3"/>
-        <w:numPr>
-          <w:ilvl w:val="0"/>
-          <w:numId w:val="2"/>
-        </w:numPr>
-        <w:rPr>
-          <w:sz w:val="28"/>
-        </w:rPr>
-      </w:pPr>
-      <w:r>
-        <w:rPr>
-          <w:sz w:val="28"/>
-        </w:rPr>
-        <w:t>Место</w:t>
-      </w:r>
-      <w:r>
-        <w:rPr>
-          <w:sz w:val="28"/>
-        </w:rPr>
-        <w:t xml:space="preserve"> проведения экскурсии</w:t>
-      </w:r>
-    </w:p>
-    <w:p>
-      <w:pPr>
-        <w:pStyle w:val="a3"/>
-        <w:numPr>
-          <w:ilvl w:val="0"/>
-          <w:numId w:val="2"/>
-        </w:numPr>
-        <w:rPr>
-          <w:sz w:val="28"/>
-        </w:rPr>
-      </w:pPr>
-      <w:r>
-        <w:rPr>
-          <w:sz w:val="28"/>
-        </w:rPr>
-        <w:t>Дата проведения экскурсии</w:t>
-      </w:r>
-    </w:p>
-    <w:p>
-      <w:pPr>
-        <w:pStyle w:val="a3"/>
-        <w:numPr>
-          <w:ilvl w:val="0"/>
-          <w:numId w:val="2"/>
-        </w:numPr>
-        <w:rPr>
-          <w:sz w:val="28"/>
-        </w:rPr>
-      </w:pPr>
-      <w:r>
-        <w:rPr>
-          <w:sz w:val="28"/>
-        </w:rPr>
-        <w:t>Пароль для удаления и редактирования экскурсии</w:t>
-      </w:r>
-    </w:p>
-    <w:p>
-      <w:pPr>
-        <w:pStyle w:val="a3"/>
-        <w:numPr>
-          <w:ilvl w:val="0"/>
-          <w:numId w:val="2"/>
-        </w:numPr>
-        <w:rPr>
-          <w:sz w:val="28"/>
-        </w:rPr>
-      </w:pPr>
-      <w:r>
-        <w:rPr>
-          <w:sz w:val="28"/>
-        </w:rPr>
-        <w:t>Стоимость экскурсии</w:t>
-      </w:r>
-    </w:p>
-    <w:p>
-      <w:pPr>
-        <w:pStyle w:val="a3"/>
-        <w:numPr>
-          <w:ilvl w:val="0"/>
-          <w:numId w:val="2"/>
-        </w:numPr>
-        <w:rPr>
-          <w:sz w:val="28"/>
-        </w:rPr>
-      </w:pPr>
-      <w:r>
-        <w:rPr>
-          <w:sz w:val="28"/>
-        </w:rPr>
-        <w:t>Телефон экскурсовода</w:t>
-      </w:r>
-    </w:p>
-    <w:p>
-      <w:pPr>
-        <w:pStyle w:val="a3"/>
-        <w:numPr>
-          <w:ilvl w:val="0"/>
-          <w:numId w:val="2"/>
-        </w:numPr>
-        <w:rPr>
-          <w:sz w:val="28"/>
-        </w:rPr>
-      </w:pPr>
-      <w:r>
-        <w:rPr>
-          <w:sz w:val="28"/>
-        </w:rPr>
-        <w:t>Краткая информация об экскурсии</w:t>
-      </w:r>
-    </w:p>
-    <w:p>
-      <w:pPr>
-        <w:pStyle w:val="a3"/>
-        <w:numPr>
-          <w:ilvl w:val="0"/>
-          <w:numId w:val="2"/>
-        </w:numPr>
-        <w:rPr>
-          <w:sz w:val="28"/>
-        </w:rPr>
-      </w:pPr>
-      <w:r>
-        <w:rPr>
-          <w:sz w:val="28"/>
-        </w:rPr>
-        <w:t>Личные данные экскурсовода – имя, фамилия</w:t>
-      </w:r>
-    </w:p>
-    <w:p>
-      <w:pPr>
-        <w:pStyle w:val="a3"/>
-        <w:numPr>
-          <w:ilvl w:val="0"/>
-          <w:numId w:val="2"/>
-        </w:numPr>
-        <w:rPr>
-          <w:sz w:val="28"/>
-        </w:rPr>
-      </w:pPr>
-      <w:r>
-        <w:rPr>
-          <w:sz w:val="28"/>
-        </w:rPr>
-        <w:t>Название экскурсии</w:t>
-      </w:r>
     </w:p>
     <w:p>
       <w:pPr>

</xml_diff>

<commit_message>
Added when you add a tour password validation, name of the guide, tour name and description of the tour. Fixed a bug when displaying the tour time
</commit_message>
<xml_diff>
--- a/about_project.docx
+++ b/about_project.docx
@@ -352,10 +352,28 @@
         <w:rPr>
           <w:sz w:val="28"/>
         </w:rPr>
-        <w:t>Точное описание места встречи – опознавательные признаки экскурсовода и т.п.</w:t>
+        <w:t>Средняя продолжительность экскурсии</w:t>
       </w:r>
       <w:bookmarkStart w:id="0" w:name="_GoBack"/>
       <w:bookmarkEnd w:id="0"/>
+    </w:p>
+    <w:p>
+      <w:pPr>
+        <w:pStyle w:val="a3"/>
+        <w:numPr>
+          <w:ilvl w:val="0"/>
+          <w:numId w:val="2"/>
+        </w:numPr>
+        <w:rPr>
+          <w:sz w:val="28"/>
+        </w:rPr>
+      </w:pPr>
+      <w:r>
+        <w:rPr>
+          <w:sz w:val="28"/>
+        </w:rPr>
+        <w:t>Точное описание места встречи – опознавательные признаки экскурсовода и т.п.</w:t>
+      </w:r>
     </w:p>
     <w:p>
       <w:pPr>

</xml_diff>

<commit_message>
Added automatic adding of picture cards selected by the user city server Alice, and output this image to the user
</commit_message>
<xml_diff>
--- a/about_project.docx
+++ b/about_project.docx
@@ -354,164 +354,213 @@
         </w:rPr>
         <w:t>Средняя продолжительность экскурсии</w:t>
       </w:r>
+    </w:p>
+    <w:p>
+      <w:pPr>
+        <w:pStyle w:val="a3"/>
+        <w:numPr>
+          <w:ilvl w:val="0"/>
+          <w:numId w:val="2"/>
+        </w:numPr>
+        <w:rPr>
+          <w:sz w:val="28"/>
+        </w:rPr>
+      </w:pPr>
+      <w:r>
+        <w:rPr>
+          <w:sz w:val="28"/>
+        </w:rPr>
+        <w:t>Точное описание места встречи – опознавательные признаки экскурсовода и т.п.</w:t>
+      </w:r>
+    </w:p>
+    <w:p>
+      <w:pPr>
+        <w:ind w:left="-207"/>
+        <w:jc w:val="center"/>
+        <w:rPr>
+          <w:b/>
+          <w:sz w:val="28"/>
+        </w:rPr>
+      </w:pPr>
+      <w:r>
+        <w:rPr>
+          <w:b/>
+          <w:sz w:val="28"/>
+        </w:rPr>
+        <w:t>Как будет выводиться информация об экскурсии</w:t>
+      </w:r>
+    </w:p>
+    <w:p>
+      <w:pPr>
+        <w:pStyle w:val="a3"/>
+        <w:numPr>
+          <w:ilvl w:val="0"/>
+          <w:numId w:val="3"/>
+        </w:numPr>
+        <w:rPr>
+          <w:sz w:val="28"/>
+        </w:rPr>
+      </w:pPr>
+      <w:r>
+        <w:rPr>
+          <w:sz w:val="28"/>
+        </w:rPr>
+        <w:t>Название экскурсии</w:t>
+      </w:r>
+    </w:p>
+    <w:p>
+      <w:pPr>
+        <w:pStyle w:val="a3"/>
+        <w:numPr>
+          <w:ilvl w:val="0"/>
+          <w:numId w:val="3"/>
+        </w:numPr>
+        <w:rPr>
+          <w:sz w:val="28"/>
+        </w:rPr>
+      </w:pPr>
+      <w:r>
+        <w:rPr>
+          <w:sz w:val="28"/>
+        </w:rPr>
+        <w:t>Место проведения</w:t>
+      </w:r>
+    </w:p>
+    <w:p>
+      <w:pPr>
+        <w:pStyle w:val="a3"/>
+        <w:numPr>
+          <w:ilvl w:val="0"/>
+          <w:numId w:val="3"/>
+        </w:numPr>
+        <w:rPr>
+          <w:sz w:val="28"/>
+        </w:rPr>
+      </w:pPr>
+      <w:r>
+        <w:rPr>
+          <w:sz w:val="28"/>
+        </w:rPr>
+        <w:t>Личные данные экскурсовода – номер телефона и фамилия с именем</w:t>
+      </w:r>
+    </w:p>
+    <w:p>
+      <w:pPr>
+        <w:pStyle w:val="a3"/>
+        <w:numPr>
+          <w:ilvl w:val="0"/>
+          <w:numId w:val="3"/>
+        </w:numPr>
+        <w:rPr>
+          <w:sz w:val="28"/>
+        </w:rPr>
+      </w:pPr>
+      <w:r>
+        <w:rPr>
+          <w:sz w:val="28"/>
+        </w:rPr>
+        <w:t>Цена экскурсии</w:t>
+      </w:r>
+    </w:p>
+    <w:p>
+      <w:pPr>
+        <w:pStyle w:val="a3"/>
+        <w:numPr>
+          <w:ilvl w:val="0"/>
+          <w:numId w:val="3"/>
+        </w:numPr>
+        <w:rPr>
+          <w:sz w:val="28"/>
+        </w:rPr>
+      </w:pPr>
+      <w:r>
+        <w:rPr>
+          <w:sz w:val="28"/>
+        </w:rPr>
+        <w:t>Краткая информация об экскурсии</w:t>
+      </w:r>
+    </w:p>
+    <w:p>
+      <w:pPr>
+        <w:pStyle w:val="a3"/>
+        <w:numPr>
+          <w:ilvl w:val="0"/>
+          <w:numId w:val="3"/>
+        </w:numPr>
+        <w:rPr>
+          <w:sz w:val="28"/>
+        </w:rPr>
+      </w:pPr>
+      <w:r>
+        <w:rPr>
+          <w:sz w:val="28"/>
+        </w:rPr>
+        <w:t>Номер экскурсии</w:t>
+      </w:r>
+    </w:p>
+    <w:p>
+      <w:pPr>
+        <w:ind w:left="-207"/>
+        <w:rPr>
+          <w:sz w:val="28"/>
+        </w:rPr>
+      </w:pPr>
+      <w:r>
+        <w:rPr>
+          <w:sz w:val="28"/>
+        </w:rPr>
+        <w:t>Для редактирования и удаления экскурсии по номеру нужно указать пароль для экскурсии.</w:t>
+      </w:r>
+      <w:r>
+        <w:rPr>
+          <w:sz w:val="28"/>
+        </w:rPr>
+        <w:t xml:space="preserve"> </w:t>
+      </w:r>
+      <w:r>
+        <w:rPr>
+          <w:sz w:val="28"/>
+        </w:rPr>
+        <w:t xml:space="preserve">Экскурсию можно получить, указав сначала город для экскурсии. Потом в коде выбираются все экскурсии из этого города, в их </w:t>
+      </w:r>
+      <w:r>
+        <w:rPr>
+          <w:sz w:val="28"/>
+          <w:lang w:val="en-US"/>
+        </w:rPr>
+        <w:t>number</w:t>
+      </w:r>
+      <w:r>
+        <w:rPr>
+          <w:sz w:val="28"/>
+        </w:rPr>
+        <w:t xml:space="preserve"> </w:t>
+      </w:r>
+      <w:r>
+        <w:rPr>
+          <w:sz w:val="28"/>
+        </w:rPr>
+        <w:t>записываются числа в порядке добавления этих экскурсий</w:t>
+      </w:r>
+      <w:r>
+        <w:rPr>
+          <w:sz w:val="28"/>
+        </w:rPr>
+        <w:t>(только для данного города</w:t>
+      </w:r>
       <w:bookmarkStart w:id="0" w:name="_GoBack"/>
       <w:bookmarkEnd w:id="0"/>
-    </w:p>
-    <w:p>
-      <w:pPr>
-        <w:pStyle w:val="a3"/>
-        <w:numPr>
-          <w:ilvl w:val="0"/>
-          <w:numId w:val="2"/>
-        </w:numPr>
-        <w:rPr>
-          <w:sz w:val="28"/>
-        </w:rPr>
-      </w:pPr>
-      <w:r>
-        <w:rPr>
-          <w:sz w:val="28"/>
-        </w:rPr>
-        <w:t>Точное описание места встречи – опознавательные признаки экскурсовода и т.п.</w:t>
-      </w:r>
-    </w:p>
-    <w:p>
-      <w:pPr>
-        <w:ind w:left="-207"/>
-        <w:jc w:val="center"/>
-        <w:rPr>
-          <w:b/>
-          <w:sz w:val="28"/>
-        </w:rPr>
-      </w:pPr>
-      <w:r>
-        <w:rPr>
-          <w:b/>
-          <w:sz w:val="28"/>
-        </w:rPr>
-        <w:t>Как будет выводиться информация об экскурсии</w:t>
-      </w:r>
-    </w:p>
-    <w:p>
-      <w:pPr>
-        <w:pStyle w:val="a3"/>
-        <w:numPr>
-          <w:ilvl w:val="0"/>
-          <w:numId w:val="3"/>
-        </w:numPr>
-        <w:rPr>
-          <w:sz w:val="28"/>
-        </w:rPr>
-      </w:pPr>
-      <w:r>
-        <w:rPr>
-          <w:sz w:val="28"/>
-        </w:rPr>
-        <w:t>Название экскурсии</w:t>
-      </w:r>
-    </w:p>
-    <w:p>
-      <w:pPr>
-        <w:pStyle w:val="a3"/>
-        <w:numPr>
-          <w:ilvl w:val="0"/>
-          <w:numId w:val="3"/>
-        </w:numPr>
-        <w:rPr>
-          <w:sz w:val="28"/>
-        </w:rPr>
-      </w:pPr>
-      <w:r>
-        <w:rPr>
-          <w:sz w:val="28"/>
-        </w:rPr>
-        <w:t>Место проведения</w:t>
-      </w:r>
-    </w:p>
-    <w:p>
-      <w:pPr>
-        <w:pStyle w:val="a3"/>
-        <w:numPr>
-          <w:ilvl w:val="0"/>
-          <w:numId w:val="3"/>
-        </w:numPr>
-        <w:rPr>
-          <w:sz w:val="28"/>
-        </w:rPr>
-      </w:pPr>
-      <w:r>
-        <w:rPr>
-          <w:sz w:val="28"/>
-        </w:rPr>
-        <w:t>Личные данные экскурсовода – номер телефона и фамилия с именем</w:t>
-      </w:r>
-    </w:p>
-    <w:p>
-      <w:pPr>
-        <w:pStyle w:val="a3"/>
-        <w:numPr>
-          <w:ilvl w:val="0"/>
-          <w:numId w:val="3"/>
-        </w:numPr>
-        <w:rPr>
-          <w:sz w:val="28"/>
-        </w:rPr>
-      </w:pPr>
-      <w:r>
-        <w:rPr>
-          <w:sz w:val="28"/>
-        </w:rPr>
-        <w:t>Цена экскурсии</w:t>
-      </w:r>
-    </w:p>
-    <w:p>
-      <w:pPr>
-        <w:pStyle w:val="a3"/>
-        <w:numPr>
-          <w:ilvl w:val="0"/>
-          <w:numId w:val="3"/>
-        </w:numPr>
-        <w:rPr>
-          <w:sz w:val="28"/>
-        </w:rPr>
-      </w:pPr>
-      <w:r>
-        <w:rPr>
-          <w:sz w:val="28"/>
-        </w:rPr>
-        <w:t>Краткая информация об экскурсии</w:t>
-      </w:r>
-    </w:p>
-    <w:p>
-      <w:pPr>
-        <w:pStyle w:val="a3"/>
-        <w:numPr>
-          <w:ilvl w:val="0"/>
-          <w:numId w:val="3"/>
-        </w:numPr>
-        <w:rPr>
-          <w:sz w:val="28"/>
-        </w:rPr>
-      </w:pPr>
-      <w:r>
-        <w:rPr>
-          <w:sz w:val="28"/>
-        </w:rPr>
-        <w:t>Номер экскурсии</w:t>
-      </w:r>
-    </w:p>
-    <w:p>
-      <w:pPr>
-        <w:ind w:left="-207"/>
-        <w:rPr>
-          <w:sz w:val="28"/>
-        </w:rPr>
-      </w:pPr>
-      <w:r>
-        <w:rPr>
-          <w:sz w:val="28"/>
-        </w:rPr>
-        <w:t>Для редактирования и удаления экскурсии по номеру нужно указать пароль для экскурсии.</w:t>
+      <w:r>
+        <w:rPr>
+          <w:sz w:val="28"/>
+        </w:rPr>
+        <w:t>)</w:t>
+      </w:r>
+      <w:r>
+        <w:rPr>
+          <w:sz w:val="28"/>
+        </w:rPr>
+        <w:t>, и они выводятся на экран. Каждые сутки будет обновляться база данных с экскурсиями, и из нее будут удаляться уже просроченные по времени экскурсии.</w:t>
       </w:r>
     </w:p>
     <w:sectPr>

</xml_diff>

<commit_message>
fixed bags and little changes in the dialogue script
</commit_message>
<xml_diff>
--- a/about_project.docx
+++ b/about_project.docx
@@ -196,19 +196,7 @@
         <w:rPr>
           <w:sz w:val="28"/>
         </w:rPr>
-        <w:t>Точное м</w:t>
-      </w:r>
-      <w:r>
-        <w:rPr>
-          <w:sz w:val="28"/>
-        </w:rPr>
-        <w:t>есто</w:t>
-      </w:r>
-      <w:r>
-        <w:rPr>
-          <w:sz w:val="28"/>
-        </w:rPr>
-        <w:t xml:space="preserve"> проведения экскурсии</w:t>
+        <w:t>Точный адрес начала экскурсии</w:t>
       </w:r>
     </w:p>
     <w:p>
@@ -262,7 +250,7 @@
         <w:rPr>
           <w:sz w:val="28"/>
         </w:rPr>
-        <w:t>Стоимость экскурсии</w:t>
+        <w:t>ФИО экскурсовода</w:t>
       </w:r>
     </w:p>
     <w:p>
@@ -280,51 +268,114 @@
         <w:rPr>
           <w:sz w:val="28"/>
         </w:rPr>
+        <w:t>Название экскурсии</w:t>
+      </w:r>
+    </w:p>
+    <w:p>
+      <w:pPr>
+        <w:pStyle w:val="a3"/>
+        <w:numPr>
+          <w:ilvl w:val="0"/>
+          <w:numId w:val="2"/>
+        </w:numPr>
+        <w:rPr>
+          <w:sz w:val="28"/>
+        </w:rPr>
+      </w:pPr>
+      <w:r>
+        <w:rPr>
+          <w:sz w:val="28"/>
+        </w:rPr>
+        <w:t>Краткая информация об экскурсии</w:t>
+      </w:r>
+    </w:p>
+    <w:p>
+      <w:pPr>
+        <w:pStyle w:val="a3"/>
+        <w:numPr>
+          <w:ilvl w:val="0"/>
+          <w:numId w:val="2"/>
+        </w:numPr>
+        <w:rPr>
+          <w:sz w:val="28"/>
+        </w:rPr>
+      </w:pPr>
+      <w:r>
+        <w:rPr>
+          <w:sz w:val="28"/>
+        </w:rPr>
+        <w:t>Средняя продолжительность экскурсии</w:t>
+      </w:r>
+    </w:p>
+    <w:p>
+      <w:pPr>
+        <w:pStyle w:val="a3"/>
+        <w:numPr>
+          <w:ilvl w:val="0"/>
+          <w:numId w:val="2"/>
+        </w:numPr>
+        <w:rPr>
+          <w:sz w:val="28"/>
+        </w:rPr>
+      </w:pPr>
+      <w:r>
+        <w:rPr>
+          <w:sz w:val="28"/>
+        </w:rPr>
+        <w:t>Описание места встречи, чтобы было удобнее его найти</w:t>
+      </w:r>
+    </w:p>
+    <w:p>
+      <w:pPr>
+        <w:pStyle w:val="a3"/>
+        <w:numPr>
+          <w:ilvl w:val="0"/>
+          <w:numId w:val="2"/>
+        </w:numPr>
+        <w:rPr>
+          <w:sz w:val="28"/>
+        </w:rPr>
+      </w:pPr>
+      <w:r>
+        <w:rPr>
+          <w:sz w:val="28"/>
+        </w:rPr>
         <w:t>Телефон экскурсовода</w:t>
       </w:r>
     </w:p>
     <w:p>
       <w:pPr>
         <w:pStyle w:val="a3"/>
-        <w:numPr>
-          <w:ilvl w:val="0"/>
-          <w:numId w:val="2"/>
-        </w:numPr>
-        <w:rPr>
-          <w:sz w:val="28"/>
-        </w:rPr>
-      </w:pPr>
-      <w:r>
-        <w:rPr>
-          <w:sz w:val="28"/>
-        </w:rPr>
-        <w:t>Краткая информация об экскурсии</w:t>
-      </w:r>
-    </w:p>
-    <w:p>
-      <w:pPr>
-        <w:pStyle w:val="a3"/>
-        <w:numPr>
-          <w:ilvl w:val="0"/>
-          <w:numId w:val="2"/>
-        </w:numPr>
-        <w:rPr>
-          <w:sz w:val="28"/>
-        </w:rPr>
-      </w:pPr>
-      <w:r>
-        <w:rPr>
-          <w:sz w:val="28"/>
-        </w:rPr>
-        <w:t>Личные данные экскурсовода – имя, фамилия</w:t>
-      </w:r>
-    </w:p>
-    <w:p>
-      <w:pPr>
-        <w:pStyle w:val="a3"/>
-        <w:numPr>
-          <w:ilvl w:val="0"/>
-          <w:numId w:val="2"/>
+        <w:ind w:left="153"/>
+        <w:rPr>
+          <w:sz w:val="28"/>
+        </w:rPr>
+      </w:pPr>
+    </w:p>
+    <w:p>
+      <w:pPr>
+        <w:pStyle w:val="a3"/>
+        <w:ind w:left="153" w:firstLine="555"/>
+        <w:jc w:val="center"/>
+        <w:rPr>
+          <w:b/>
+          <w:sz w:val="28"/>
+        </w:rPr>
+      </w:pPr>
+      <w:r>
+        <w:rPr>
+          <w:b/>
+          <w:sz w:val="28"/>
+        </w:rPr>
+        <w:t>Как будет выводиться информация об экскурсии</w:t>
+      </w:r>
+    </w:p>
+    <w:p>
+      <w:pPr>
+        <w:pStyle w:val="a3"/>
+        <w:numPr>
+          <w:ilvl w:val="0"/>
+          <w:numId w:val="3"/>
         </w:numPr>
         <w:rPr>
           <w:sz w:val="28"/>
@@ -342,59 +393,6 @@
         <w:pStyle w:val="a3"/>
         <w:numPr>
           <w:ilvl w:val="0"/>
-          <w:numId w:val="2"/>
-        </w:numPr>
-        <w:rPr>
-          <w:sz w:val="28"/>
-        </w:rPr>
-      </w:pPr>
-      <w:r>
-        <w:rPr>
-          <w:sz w:val="28"/>
-        </w:rPr>
-        <w:t>Средняя продолжительность экскурсии</w:t>
-      </w:r>
-    </w:p>
-    <w:p>
-      <w:pPr>
-        <w:pStyle w:val="a3"/>
-        <w:numPr>
-          <w:ilvl w:val="0"/>
-          <w:numId w:val="2"/>
-        </w:numPr>
-        <w:rPr>
-          <w:sz w:val="28"/>
-        </w:rPr>
-      </w:pPr>
-      <w:r>
-        <w:rPr>
-          <w:sz w:val="28"/>
-        </w:rPr>
-        <w:t>Точное описание места встречи – опознавательные признаки экскурсовода и т.п.</w:t>
-      </w:r>
-    </w:p>
-    <w:p>
-      <w:pPr>
-        <w:ind w:left="-207"/>
-        <w:jc w:val="center"/>
-        <w:rPr>
-          <w:b/>
-          <w:sz w:val="28"/>
-        </w:rPr>
-      </w:pPr>
-      <w:r>
-        <w:rPr>
-          <w:b/>
-          <w:sz w:val="28"/>
-        </w:rPr>
-        <w:t>Как будет выводиться информация об экскурсии</w:t>
-      </w:r>
-    </w:p>
-    <w:p>
-      <w:pPr>
-        <w:pStyle w:val="a3"/>
-        <w:numPr>
-          <w:ilvl w:val="0"/>
           <w:numId w:val="3"/>
         </w:numPr>
         <w:rPr>
@@ -405,7 +403,7 @@
         <w:rPr>
           <w:sz w:val="28"/>
         </w:rPr>
-        <w:t>Название экскурсии</w:t>
+        <w:t>Место проведения</w:t>
       </w:r>
     </w:p>
     <w:p>
@@ -423,7 +421,7 @@
         <w:rPr>
           <w:sz w:val="28"/>
         </w:rPr>
-        <w:t>Место проведения</w:t>
+        <w:t>Дата проведения</w:t>
       </w:r>
     </w:p>
     <w:p>
@@ -441,7 +439,7 @@
         <w:rPr>
           <w:sz w:val="28"/>
         </w:rPr>
-        <w:t>Личные данные экскурсовода – номер телефона и фамилия с именем</w:t>
+        <w:t>Конкретное описание места встречи</w:t>
       </w:r>
     </w:p>
     <w:p>
@@ -459,7 +457,7 @@
         <w:rPr>
           <w:sz w:val="28"/>
         </w:rPr>
-        <w:t>Цена экскурсии</w:t>
+        <w:t>ФИО экскурсовода</w:t>
       </w:r>
     </w:p>
     <w:p>
@@ -477,7 +475,7 @@
         <w:rPr>
           <w:sz w:val="28"/>
         </w:rPr>
-        <w:t>Краткая информация об экскурсии</w:t>
+        <w:t>Описание экскурсии – какие места будут посещены и т.п.</w:t>
       </w:r>
     </w:p>
     <w:p>
@@ -495,58 +493,7 @@
         <w:rPr>
           <w:sz w:val="28"/>
         </w:rPr>
-        <w:t>Номер экскурсии</w:t>
-      </w:r>
-    </w:p>
-    <w:p>
-      <w:pPr>
-        <w:ind w:left="-207"/>
-        <w:rPr>
-          <w:sz w:val="28"/>
-        </w:rPr>
-      </w:pPr>
-      <w:r>
-        <w:rPr>
-          <w:sz w:val="28"/>
-        </w:rPr>
-        <w:t>Для редактирования и удаления экскурсии по номеру нужно указать пароль для экскурсии.</w:t>
-      </w:r>
-      <w:r>
-        <w:rPr>
-          <w:sz w:val="28"/>
-        </w:rPr>
-        <w:t xml:space="preserve"> </w:t>
-      </w:r>
-      <w:r>
-        <w:rPr>
-          <w:sz w:val="28"/>
-        </w:rPr>
-        <w:t xml:space="preserve">Экскурсию можно получить, указав сначала город для экскурсии. Потом в коде выбираются все экскурсии из этого города, в их </w:t>
-      </w:r>
-      <w:r>
-        <w:rPr>
-          <w:sz w:val="28"/>
-          <w:lang w:val="en-US"/>
-        </w:rPr>
-        <w:t>number</w:t>
-      </w:r>
-      <w:r>
-        <w:rPr>
-          <w:sz w:val="28"/>
-        </w:rPr>
-        <w:t xml:space="preserve"> </w:t>
-      </w:r>
-      <w:r>
-        <w:rPr>
-          <w:sz w:val="28"/>
-        </w:rPr>
-        <w:t>записываются числа в порядке добавления этих экскурсий</w:t>
-      </w:r>
-      <w:r>
-        <w:rPr>
-          <w:sz w:val="28"/>
-        </w:rPr>
-        <w:t>(только для данного города</w:t>
+        <w:t xml:space="preserve">Средняя </w:t>
       </w:r>
       <w:bookmarkStart w:id="0" w:name="_GoBack"/>
       <w:bookmarkEnd w:id="0"/>
@@ -554,7 +501,118 @@
         <w:rPr>
           <w:sz w:val="28"/>
         </w:rPr>
-        <w:t>)</w:t>
+        <w:t>продолжительность экскурсии</w:t>
+      </w:r>
+    </w:p>
+    <w:p>
+      <w:pPr>
+        <w:pStyle w:val="a3"/>
+        <w:numPr>
+          <w:ilvl w:val="0"/>
+          <w:numId w:val="3"/>
+        </w:numPr>
+        <w:rPr>
+          <w:sz w:val="28"/>
+        </w:rPr>
+      </w:pPr>
+      <w:r>
+        <w:rPr>
+          <w:sz w:val="28"/>
+        </w:rPr>
+        <w:t>Стоимость экскурсии</w:t>
+      </w:r>
+    </w:p>
+    <w:p>
+      <w:pPr>
+        <w:pStyle w:val="a3"/>
+        <w:numPr>
+          <w:ilvl w:val="0"/>
+          <w:numId w:val="3"/>
+        </w:numPr>
+        <w:rPr>
+          <w:sz w:val="28"/>
+        </w:rPr>
+      </w:pPr>
+      <w:r>
+        <w:rPr>
+          <w:sz w:val="28"/>
+        </w:rPr>
+        <w:t>Телефон экскурсовода</w:t>
+      </w:r>
+    </w:p>
+    <w:p>
+      <w:pPr>
+        <w:pStyle w:val="a3"/>
+        <w:ind w:left="153"/>
+        <w:rPr>
+          <w:sz w:val="28"/>
+        </w:rPr>
+      </w:pPr>
+    </w:p>
+    <w:p>
+      <w:pPr>
+        <w:pStyle w:val="a3"/>
+        <w:ind w:left="-567"/>
+        <w:rPr>
+          <w:sz w:val="28"/>
+        </w:rPr>
+      </w:pPr>
+      <w:r>
+        <w:rPr>
+          <w:sz w:val="28"/>
+        </w:rPr>
+        <w:t>Для редактирования и удаления экскурсии по номеру нужно указать пароль для экскурсии.</w:t>
+      </w:r>
+      <w:r>
+        <w:rPr>
+          <w:sz w:val="28"/>
+        </w:rPr>
+        <w:t xml:space="preserve"> </w:t>
+      </w:r>
+      <w:r>
+        <w:rPr>
+          <w:sz w:val="28"/>
+        </w:rPr>
+        <w:t xml:space="preserve">Экскурсию можно получить, указав сначала город для экскурсии. Потом в коде выбираются все экскурсии из этого города, в их </w:t>
+      </w:r>
+      <w:r>
+        <w:rPr>
+          <w:sz w:val="28"/>
+          <w:lang w:val="en-US"/>
+        </w:rPr>
+        <w:t>number</w:t>
+      </w:r>
+      <w:r>
+        <w:rPr>
+          <w:sz w:val="28"/>
+        </w:rPr>
+        <w:t xml:space="preserve"> </w:t>
+      </w:r>
+      <w:r>
+        <w:rPr>
+          <w:sz w:val="28"/>
+        </w:rPr>
+        <w:t xml:space="preserve">записываются числа в порядке добавления этих </w:t>
+      </w:r>
+      <w:proofErr w:type="gramStart"/>
+      <w:r>
+        <w:rPr>
+          <w:sz w:val="28"/>
+        </w:rPr>
+        <w:t>экскурсий</w:t>
+      </w:r>
+      <w:r>
+        <w:rPr>
+          <w:sz w:val="28"/>
+        </w:rPr>
+        <w:t>(</w:t>
+      </w:r>
+      <w:proofErr w:type="gramEnd"/>
+      <w:r>
+        <w:rPr>
+          <w:sz w:val="28"/>
+        </w:rPr>
+        <w:t>только для данного города)</w:t>
       </w:r>
       <w:r>
         <w:rPr>

</xml_diff>

<commit_message>
Added presentation and update the description of project
</commit_message>
<xml_diff>
--- a/about_project.docx
+++ b/about_project.docx
@@ -493,7 +493,799 @@
         <w:rPr>
           <w:sz w:val="28"/>
         </w:rPr>
-        <w:t xml:space="preserve">Средняя </w:t>
+        <w:t>Средняя продолжительность экскурсии</w:t>
+      </w:r>
+    </w:p>
+    <w:p>
+      <w:pPr>
+        <w:pStyle w:val="a3"/>
+        <w:numPr>
+          <w:ilvl w:val="0"/>
+          <w:numId w:val="3"/>
+        </w:numPr>
+        <w:rPr>
+          <w:sz w:val="28"/>
+        </w:rPr>
+      </w:pPr>
+      <w:r>
+        <w:rPr>
+          <w:sz w:val="28"/>
+        </w:rPr>
+        <w:t>Стоимость экскурсии</w:t>
+      </w:r>
+    </w:p>
+    <w:p>
+      <w:pPr>
+        <w:pStyle w:val="a3"/>
+        <w:numPr>
+          <w:ilvl w:val="0"/>
+          <w:numId w:val="3"/>
+        </w:numPr>
+        <w:rPr>
+          <w:sz w:val="28"/>
+        </w:rPr>
+      </w:pPr>
+      <w:r>
+        <w:rPr>
+          <w:sz w:val="28"/>
+        </w:rPr>
+        <w:t>Телефон экскурсовода</w:t>
+      </w:r>
+    </w:p>
+    <w:p>
+      <w:pPr>
+        <w:pStyle w:val="a3"/>
+        <w:ind w:left="153"/>
+        <w:rPr>
+          <w:sz w:val="28"/>
+        </w:rPr>
+      </w:pPr>
+    </w:p>
+    <w:p>
+      <w:pPr>
+        <w:pStyle w:val="a3"/>
+        <w:ind w:left="-567"/>
+        <w:rPr>
+          <w:sz w:val="28"/>
+        </w:rPr>
+      </w:pPr>
+      <w:r>
+        <w:rPr>
+          <w:sz w:val="28"/>
+        </w:rPr>
+        <w:t>Для редактирования и удаления экскурсии по номеру нужно указать пароль для экскурсии.</w:t>
+      </w:r>
+      <w:r>
+        <w:rPr>
+          <w:sz w:val="28"/>
+        </w:rPr>
+        <w:t xml:space="preserve"> </w:t>
+      </w:r>
+      <w:r>
+        <w:rPr>
+          <w:sz w:val="28"/>
+        </w:rPr>
+        <w:t xml:space="preserve">Экскурсию можно получить, указав сначала город для экскурсии. Потом в коде выбираются все экскурсии из этого города, в их </w:t>
+      </w:r>
+      <w:r>
+        <w:rPr>
+          <w:sz w:val="28"/>
+          <w:lang w:val="en-US"/>
+        </w:rPr>
+        <w:t>number</w:t>
+      </w:r>
+      <w:r>
+        <w:rPr>
+          <w:sz w:val="28"/>
+        </w:rPr>
+        <w:t xml:space="preserve"> </w:t>
+      </w:r>
+      <w:r>
+        <w:rPr>
+          <w:sz w:val="28"/>
+        </w:rPr>
+        <w:t>записываются числа в порядке добавления этих экскурсий</w:t>
+      </w:r>
+      <w:r>
+        <w:rPr>
+          <w:sz w:val="28"/>
+        </w:rPr>
+        <w:t>(только для данного города)</w:t>
+      </w:r>
+      <w:r>
+        <w:rPr>
+          <w:sz w:val="28"/>
+        </w:rPr>
+        <w:t>, и они выводятся на экран. Каждые сутки будет обновляться база данных с экскурсиями, и из нее будут удаляться уже просроченные по времени экскурсии.</w:t>
+      </w:r>
+    </w:p>
+    <w:p>
+      <w:pPr>
+        <w:jc w:val="center"/>
+        <w:rPr>
+          <w:b/>
+          <w:sz w:val="28"/>
+          <w:szCs w:val="28"/>
+          <w:lang w:val="en-US"/>
+        </w:rPr>
+      </w:pPr>
+      <w:r>
+        <w:rPr>
+          <w:b/>
+          <w:sz w:val="28"/>
+          <w:szCs w:val="28"/>
+        </w:rPr>
+        <w:lastRenderedPageBreak/>
+        <w:t xml:space="preserve">Используемые технологии и </w:t>
+      </w:r>
+      <w:r>
+        <w:rPr>
+          <w:b/>
+          <w:sz w:val="28"/>
+          <w:szCs w:val="28"/>
+          <w:lang w:val="en-US"/>
+        </w:rPr>
+        <w:t>api</w:t>
+      </w:r>
+    </w:p>
+    <w:p>
+      <w:pPr>
+        <w:pStyle w:val="a3"/>
+        <w:numPr>
+          <w:ilvl w:val="0"/>
+          <w:numId w:val="4"/>
+        </w:numPr>
+        <w:rPr>
+          <w:sz w:val="28"/>
+          <w:szCs w:val="28"/>
+        </w:rPr>
+      </w:pPr>
+      <w:r>
+        <w:rPr>
+          <w:sz w:val="28"/>
+          <w:szCs w:val="28"/>
+        </w:rPr>
+        <w:t xml:space="preserve">Библиотека </w:t>
+      </w:r>
+      <w:r>
+        <w:rPr>
+          <w:sz w:val="28"/>
+          <w:szCs w:val="28"/>
+          <w:lang w:val="en-US"/>
+        </w:rPr>
+        <w:t>flask</w:t>
+      </w:r>
+    </w:p>
+    <w:p>
+      <w:pPr>
+        <w:pStyle w:val="a3"/>
+        <w:numPr>
+          <w:ilvl w:val="0"/>
+          <w:numId w:val="4"/>
+        </w:numPr>
+        <w:rPr>
+          <w:sz w:val="28"/>
+          <w:szCs w:val="28"/>
+        </w:rPr>
+      </w:pPr>
+      <w:r>
+        <w:rPr>
+          <w:sz w:val="28"/>
+          <w:szCs w:val="28"/>
+          <w:lang w:val="en-US"/>
+        </w:rPr>
+        <w:t>Flask</w:t>
+      </w:r>
+      <w:r>
+        <w:rPr>
+          <w:sz w:val="28"/>
+          <w:szCs w:val="28"/>
+        </w:rPr>
+        <w:t xml:space="preserve"> </w:t>
+      </w:r>
+      <w:r>
+        <w:rPr>
+          <w:sz w:val="28"/>
+          <w:szCs w:val="28"/>
+          <w:lang w:val="en-US"/>
+        </w:rPr>
+        <w:t>sqlalchemy</w:t>
+      </w:r>
+      <w:r>
+        <w:rPr>
+          <w:sz w:val="28"/>
+          <w:szCs w:val="28"/>
+        </w:rPr>
+        <w:t xml:space="preserve"> – </w:t>
+      </w:r>
+      <w:r>
+        <w:rPr>
+          <w:sz w:val="28"/>
+          <w:szCs w:val="28"/>
+        </w:rPr>
+        <w:t>для базы данных с экскурсиями</w:t>
+      </w:r>
+    </w:p>
+    <w:p>
+      <w:pPr>
+        <w:pStyle w:val="a3"/>
+        <w:numPr>
+          <w:ilvl w:val="0"/>
+          <w:numId w:val="4"/>
+        </w:numPr>
+        <w:rPr>
+          <w:sz w:val="28"/>
+          <w:szCs w:val="28"/>
+        </w:rPr>
+      </w:pPr>
+      <w:r>
+        <w:rPr>
+          <w:sz w:val="28"/>
+          <w:szCs w:val="28"/>
+          <w:lang w:val="en-US"/>
+        </w:rPr>
+        <w:t>Werkzeug</w:t>
+      </w:r>
+      <w:r>
+        <w:rPr>
+          <w:sz w:val="28"/>
+          <w:szCs w:val="28"/>
+        </w:rPr>
+        <w:t>.</w:t>
+      </w:r>
+      <w:r>
+        <w:rPr>
+          <w:sz w:val="28"/>
+          <w:szCs w:val="28"/>
+          <w:lang w:val="en-US"/>
+        </w:rPr>
+        <w:t>security</w:t>
+      </w:r>
+      <w:r>
+        <w:rPr>
+          <w:sz w:val="28"/>
+          <w:szCs w:val="28"/>
+        </w:rPr>
+        <w:t xml:space="preserve"> – </w:t>
+      </w:r>
+      <w:r>
+        <w:rPr>
+          <w:sz w:val="28"/>
+          <w:szCs w:val="28"/>
+        </w:rPr>
+        <w:t>хеширование паролей при добавлении экскурсии</w:t>
+      </w:r>
+    </w:p>
+    <w:p>
+      <w:pPr>
+        <w:pStyle w:val="a3"/>
+        <w:numPr>
+          <w:ilvl w:val="0"/>
+          <w:numId w:val="4"/>
+        </w:numPr>
+        <w:rPr>
+          <w:sz w:val="28"/>
+          <w:szCs w:val="28"/>
+        </w:rPr>
+      </w:pPr>
+      <w:r>
+        <w:rPr>
+          <w:sz w:val="28"/>
+          <w:szCs w:val="28"/>
+        </w:rPr>
+        <w:t>Именованные сущности в запросах Алисы – для адресов, дат, времени и числовых сущностей</w:t>
+      </w:r>
+    </w:p>
+    <w:p>
+      <w:pPr>
+        <w:pStyle w:val="a3"/>
+        <w:numPr>
+          <w:ilvl w:val="0"/>
+          <w:numId w:val="4"/>
+        </w:numPr>
+        <w:rPr>
+          <w:sz w:val="28"/>
+          <w:szCs w:val="28"/>
+        </w:rPr>
+      </w:pPr>
+      <w:r>
+        <w:rPr>
+          <w:sz w:val="28"/>
+          <w:szCs w:val="28"/>
+          <w:lang w:val="en-US"/>
+        </w:rPr>
+        <w:t>Static</w:t>
+      </w:r>
+      <w:r>
+        <w:rPr>
+          <w:sz w:val="28"/>
+          <w:szCs w:val="28"/>
+        </w:rPr>
+        <w:t xml:space="preserve"> </w:t>
+      </w:r>
+      <w:r>
+        <w:rPr>
+          <w:sz w:val="28"/>
+          <w:szCs w:val="28"/>
+          <w:lang w:val="en-US"/>
+        </w:rPr>
+        <w:t>API</w:t>
+      </w:r>
+      <w:r>
+        <w:rPr>
+          <w:sz w:val="28"/>
+          <w:szCs w:val="28"/>
+        </w:rPr>
+        <w:t xml:space="preserve"> – </w:t>
+      </w:r>
+      <w:r>
+        <w:rPr>
+          <w:sz w:val="28"/>
+          <w:szCs w:val="28"/>
+        </w:rPr>
+        <w:t>для загрузки картинки карты с метками</w:t>
+      </w:r>
+    </w:p>
+    <w:p>
+      <w:pPr>
+        <w:pStyle w:val="a3"/>
+        <w:numPr>
+          <w:ilvl w:val="0"/>
+          <w:numId w:val="4"/>
+        </w:numPr>
+        <w:rPr>
+          <w:sz w:val="28"/>
+          <w:szCs w:val="28"/>
+        </w:rPr>
+      </w:pPr>
+      <w:r>
+        <w:rPr>
+          <w:sz w:val="28"/>
+          <w:szCs w:val="28"/>
+          <w:lang w:val="en-US"/>
+        </w:rPr>
+        <w:t>Geocoder</w:t>
+      </w:r>
+      <w:r>
+        <w:rPr>
+          <w:sz w:val="28"/>
+          <w:szCs w:val="28"/>
+        </w:rPr>
+        <w:t xml:space="preserve"> </w:t>
+      </w:r>
+      <w:r>
+        <w:rPr>
+          <w:sz w:val="28"/>
+          <w:szCs w:val="28"/>
+          <w:lang w:val="en-US"/>
+        </w:rPr>
+        <w:t>API</w:t>
+      </w:r>
+      <w:r>
+        <w:rPr>
+          <w:sz w:val="28"/>
+          <w:szCs w:val="28"/>
+        </w:rPr>
+        <w:t xml:space="preserve"> – </w:t>
+      </w:r>
+      <w:r>
+        <w:rPr>
+          <w:sz w:val="28"/>
+          <w:szCs w:val="28"/>
+        </w:rPr>
+        <w:t>для получения координат места проведения экскурсии, чтобы ставить метку на карте</w:t>
+      </w:r>
+    </w:p>
+    <w:p>
+      <w:pPr>
+        <w:pStyle w:val="a3"/>
+        <w:ind w:left="-567"/>
+        <w:jc w:val="center"/>
+        <w:rPr>
+          <w:b/>
+          <w:sz w:val="28"/>
+        </w:rPr>
+      </w:pPr>
+      <w:r>
+        <w:rPr>
+          <w:b/>
+          <w:sz w:val="28"/>
+        </w:rPr>
+        <w:t>Поля базы данных</w:t>
+      </w:r>
+    </w:p>
+    <w:p>
+      <w:pPr>
+        <w:pStyle w:val="a3"/>
+        <w:numPr>
+          <w:ilvl w:val="0"/>
+          <w:numId w:val="5"/>
+        </w:numPr>
+        <w:rPr>
+          <w:sz w:val="28"/>
+        </w:rPr>
+      </w:pPr>
+      <w:r>
+        <w:rPr>
+          <w:sz w:val="28"/>
+          <w:lang w:val="en-US"/>
+        </w:rPr>
+        <w:t>Address</w:t>
+      </w:r>
+      <w:r>
+        <w:rPr>
+          <w:sz w:val="28"/>
+        </w:rPr>
+        <w:t xml:space="preserve"> – </w:t>
+      </w:r>
+      <w:r>
+        <w:rPr>
+          <w:sz w:val="28"/>
+        </w:rPr>
+        <w:t xml:space="preserve">точной место встречи. При вводе оно проверяется на наличие города, улицы и номера здания. </w:t>
+      </w:r>
+    </w:p>
+    <w:p>
+      <w:pPr>
+        <w:pStyle w:val="a3"/>
+        <w:numPr>
+          <w:ilvl w:val="0"/>
+          <w:numId w:val="5"/>
+        </w:numPr>
+        <w:rPr>
+          <w:sz w:val="28"/>
+        </w:rPr>
+      </w:pPr>
+      <w:r>
+        <w:rPr>
+          <w:sz w:val="28"/>
+          <w:lang w:val="en-US"/>
+        </w:rPr>
+        <w:t>Date</w:t>
+      </w:r>
+      <w:r>
+        <w:rPr>
+          <w:sz w:val="28"/>
+        </w:rPr>
+        <w:t xml:space="preserve"> – дата </w:t>
+      </w:r>
+      <w:r>
+        <w:rPr>
+          <w:sz w:val="28"/>
+        </w:rPr>
+        <w:t>проведения экскурсии. При добавлении проверяется, не прошлая ли это дата, а также она не должна быть позже, чем 1 год</w:t>
+      </w:r>
+    </w:p>
+    <w:p>
+      <w:pPr>
+        <w:pStyle w:val="a3"/>
+        <w:numPr>
+          <w:ilvl w:val="0"/>
+          <w:numId w:val="5"/>
+        </w:numPr>
+        <w:rPr>
+          <w:sz w:val="28"/>
+        </w:rPr>
+      </w:pPr>
+      <w:r>
+        <w:rPr>
+          <w:sz w:val="28"/>
+          <w:lang w:val="en-US"/>
+        </w:rPr>
+        <w:t>Password</w:t>
+      </w:r>
+      <w:r>
+        <w:rPr>
+          <w:sz w:val="28"/>
+        </w:rPr>
+        <w:t>_</w:t>
+      </w:r>
+      <w:r>
+        <w:rPr>
+          <w:sz w:val="28"/>
+          <w:lang w:val="en-US"/>
+        </w:rPr>
+        <w:t>hash</w:t>
+      </w:r>
+      <w:r>
+        <w:rPr>
+          <w:sz w:val="28"/>
+        </w:rPr>
+        <w:t xml:space="preserve"> – </w:t>
+      </w:r>
+      <w:r>
+        <w:rPr>
+          <w:sz w:val="28"/>
+        </w:rPr>
+        <w:t>хеш пароля. Сами пароли не хранятся</w:t>
+      </w:r>
+    </w:p>
+    <w:p>
+      <w:pPr>
+        <w:pStyle w:val="a3"/>
+        <w:numPr>
+          <w:ilvl w:val="0"/>
+          <w:numId w:val="5"/>
+        </w:numPr>
+        <w:rPr>
+          <w:sz w:val="28"/>
+        </w:rPr>
+      </w:pPr>
+      <w:r>
+        <w:rPr>
+          <w:sz w:val="28"/>
+          <w:lang w:val="en-US"/>
+        </w:rPr>
+        <w:t>Name</w:t>
+      </w:r>
+      <w:r>
+        <w:rPr>
+          <w:sz w:val="28"/>
+        </w:rPr>
+        <w:t xml:space="preserve"> – </w:t>
+      </w:r>
+      <w:r>
+        <w:rPr>
+          <w:sz w:val="28"/>
+        </w:rPr>
+        <w:t>ФИО экскурсовода. При вводе оно проверяется на наличие имени и фамилии. Отчество не обязательно</w:t>
+      </w:r>
+    </w:p>
+    <w:p>
+      <w:pPr>
+        <w:pStyle w:val="a3"/>
+        <w:numPr>
+          <w:ilvl w:val="0"/>
+          <w:numId w:val="5"/>
+        </w:numPr>
+        <w:rPr>
+          <w:sz w:val="28"/>
+        </w:rPr>
+      </w:pPr>
+      <w:r>
+        <w:rPr>
+          <w:sz w:val="28"/>
+          <w:lang w:val="en-US"/>
+        </w:rPr>
+        <w:t>Excursion</w:t>
+      </w:r>
+      <w:r>
+        <w:rPr>
+          <w:sz w:val="28"/>
+        </w:rPr>
+        <w:t>_</w:t>
+      </w:r>
+      <w:r>
+        <w:rPr>
+          <w:sz w:val="28"/>
+          <w:lang w:val="en-US"/>
+        </w:rPr>
+        <w:t>name</w:t>
+      </w:r>
+      <w:r>
+        <w:rPr>
+          <w:sz w:val="28"/>
+        </w:rPr>
+        <w:t xml:space="preserve"> – </w:t>
+      </w:r>
+      <w:r>
+        <w:rPr>
+          <w:sz w:val="28"/>
+        </w:rPr>
+        <w:t>Название экскурсии. Проверяется на длину – не больше 200 символов</w:t>
+      </w:r>
+    </w:p>
+    <w:p>
+      <w:pPr>
+        <w:pStyle w:val="a3"/>
+        <w:numPr>
+          <w:ilvl w:val="0"/>
+          <w:numId w:val="5"/>
+        </w:numPr>
+        <w:rPr>
+          <w:sz w:val="28"/>
+        </w:rPr>
+      </w:pPr>
+      <w:r>
+        <w:rPr>
+          <w:sz w:val="28"/>
+          <w:lang w:val="en-US"/>
+        </w:rPr>
+        <w:t>Excursion</w:t>
+      </w:r>
+      <w:r>
+        <w:rPr>
+          <w:sz w:val="28"/>
+        </w:rPr>
+        <w:t>_</w:t>
+      </w:r>
+      <w:r>
+        <w:rPr>
+          <w:sz w:val="28"/>
+          <w:lang w:val="en-US"/>
+        </w:rPr>
+        <w:t>description</w:t>
+      </w:r>
+      <w:r>
+        <w:rPr>
+          <w:sz w:val="28"/>
+        </w:rPr>
+        <w:t xml:space="preserve"> – </w:t>
+      </w:r>
+      <w:r>
+        <w:rPr>
+          <w:sz w:val="28"/>
+        </w:rPr>
+        <w:t>Описание экскурсии. Также проверяется на длины – не больше 1500 символов</w:t>
+      </w:r>
+    </w:p>
+    <w:p>
+      <w:pPr>
+        <w:pStyle w:val="a3"/>
+        <w:numPr>
+          <w:ilvl w:val="0"/>
+          <w:numId w:val="5"/>
+        </w:numPr>
+        <w:rPr>
+          <w:sz w:val="28"/>
+        </w:rPr>
+      </w:pPr>
+      <w:r>
+        <w:rPr>
+          <w:sz w:val="28"/>
+          <w:lang w:val="en-US"/>
+        </w:rPr>
+        <w:t>Excursion</w:t>
+      </w:r>
+      <w:r>
+        <w:rPr>
+          <w:sz w:val="28"/>
+        </w:rPr>
+        <w:t>_</w:t>
+      </w:r>
+      <w:r>
+        <w:rPr>
+          <w:sz w:val="28"/>
+          <w:lang w:val="en-US"/>
+        </w:rPr>
+        <w:t>duration</w:t>
+      </w:r>
+      <w:r>
+        <w:rPr>
+          <w:sz w:val="28"/>
+        </w:rPr>
+        <w:t xml:space="preserve"> – </w:t>
+      </w:r>
+      <w:r>
+        <w:rPr>
+          <w:sz w:val="28"/>
+        </w:rPr>
+        <w:t>Длительность экскурсии. Задается в часах и минутах.</w:t>
+      </w:r>
+    </w:p>
+    <w:p>
+      <w:pPr>
+        <w:pStyle w:val="a3"/>
+        <w:numPr>
+          <w:ilvl w:val="0"/>
+          <w:numId w:val="5"/>
+        </w:numPr>
+        <w:rPr>
+          <w:sz w:val="28"/>
+        </w:rPr>
+      </w:pPr>
+      <w:r>
+        <w:rPr>
+          <w:sz w:val="28"/>
+          <w:lang w:val="en-US"/>
+        </w:rPr>
+        <w:t>Place</w:t>
+      </w:r>
+      <w:r>
+        <w:rPr>
+          <w:sz w:val="28"/>
+        </w:rPr>
+        <w:t>_</w:t>
+      </w:r>
+      <w:r>
+        <w:rPr>
+          <w:sz w:val="28"/>
+          <w:lang w:val="en-US"/>
+        </w:rPr>
+        <w:t>description</w:t>
+      </w:r>
+      <w:r>
+        <w:rPr>
+          <w:sz w:val="28"/>
+        </w:rPr>
+        <w:t xml:space="preserve"> – </w:t>
+      </w:r>
+      <w:r>
+        <w:rPr>
+          <w:sz w:val="28"/>
+        </w:rPr>
+        <w:t>Описание места встречи. Не больше 500 символов</w:t>
+      </w:r>
+    </w:p>
+    <w:p>
+      <w:pPr>
+        <w:pStyle w:val="a3"/>
+        <w:numPr>
+          <w:ilvl w:val="0"/>
+          <w:numId w:val="5"/>
+        </w:numPr>
+        <w:rPr>
+          <w:sz w:val="28"/>
+        </w:rPr>
+      </w:pPr>
+      <w:r>
+        <w:rPr>
+          <w:sz w:val="28"/>
+          <w:lang w:val="en-US"/>
+        </w:rPr>
+        <w:t>Currency</w:t>
+      </w:r>
+      <w:r>
+        <w:rPr>
+          <w:sz w:val="28"/>
+        </w:rPr>
+        <w:t xml:space="preserve"> – </w:t>
+      </w:r>
+      <w:r>
+        <w:rPr>
+          <w:sz w:val="28"/>
+        </w:rPr>
+        <w:t>валюта, в которой задается стоимость. Возможен рубль, евро и доллар</w:t>
+      </w:r>
+    </w:p>
+    <w:p>
+      <w:pPr>
+        <w:pStyle w:val="a3"/>
+        <w:numPr>
+          <w:ilvl w:val="0"/>
+          <w:numId w:val="5"/>
+        </w:numPr>
+        <w:rPr>
+          <w:sz w:val="28"/>
+        </w:rPr>
+      </w:pPr>
+      <w:r>
+        <w:rPr>
+          <w:sz w:val="28"/>
+          <w:lang w:val="en-US"/>
+        </w:rPr>
+        <w:t>Sile</w:t>
+      </w:r>
+      <w:r>
+        <w:rPr>
+          <w:sz w:val="28"/>
+        </w:rPr>
+        <w:t xml:space="preserve"> – </w:t>
+      </w:r>
+      <w:r>
+        <w:rPr>
+          <w:sz w:val="28"/>
+        </w:rPr>
+        <w:t>стоимость экскурсии в выбранной валюте</w:t>
+      </w:r>
+    </w:p>
+    <w:p>
+      <w:pPr>
+        <w:pStyle w:val="a3"/>
+        <w:numPr>
+          <w:ilvl w:val="0"/>
+          <w:numId w:val="5"/>
+        </w:numPr>
+        <w:rPr>
+          <w:sz w:val="28"/>
+        </w:rPr>
+      </w:pPr>
+      <w:r>
+        <w:rPr>
+          <w:sz w:val="28"/>
+          <w:lang w:val="en-US"/>
+        </w:rPr>
+        <w:t>Telephon</w:t>
       </w:r>
       <w:bookmarkStart w:id="0" w:name="_GoBack"/>
       <w:bookmarkEnd w:id="0"/>
@@ -501,79 +1293,7 @@
         <w:rPr>
           <w:sz w:val="28"/>
         </w:rPr>
-        <w:t>продолжительность экскурсии</w:t>
-      </w:r>
-    </w:p>
-    <w:p>
-      <w:pPr>
-        <w:pStyle w:val="a3"/>
-        <w:numPr>
-          <w:ilvl w:val="0"/>
-          <w:numId w:val="3"/>
-        </w:numPr>
-        <w:rPr>
-          <w:sz w:val="28"/>
-        </w:rPr>
-      </w:pPr>
-      <w:r>
-        <w:rPr>
-          <w:sz w:val="28"/>
-        </w:rPr>
-        <w:t>Стоимость экскурсии</w:t>
-      </w:r>
-    </w:p>
-    <w:p>
-      <w:pPr>
-        <w:pStyle w:val="a3"/>
-        <w:numPr>
-          <w:ilvl w:val="0"/>
-          <w:numId w:val="3"/>
-        </w:numPr>
-        <w:rPr>
-          <w:sz w:val="28"/>
-        </w:rPr>
-      </w:pPr>
-      <w:r>
-        <w:rPr>
-          <w:sz w:val="28"/>
-        </w:rPr>
-        <w:t>Телефон экскурсовода</w:t>
-      </w:r>
-    </w:p>
-    <w:p>
-      <w:pPr>
-        <w:pStyle w:val="a3"/>
-        <w:ind w:left="153"/>
-        <w:rPr>
-          <w:sz w:val="28"/>
-        </w:rPr>
-      </w:pPr>
-    </w:p>
-    <w:p>
-      <w:pPr>
-        <w:pStyle w:val="a3"/>
-        <w:ind w:left="-567"/>
-        <w:rPr>
-          <w:sz w:val="28"/>
-        </w:rPr>
-      </w:pPr>
-      <w:r>
-        <w:rPr>
-          <w:sz w:val="28"/>
-        </w:rPr>
-        <w:t>Для редактирования и удаления экскурсии по номеру нужно указать пароль для экскурсии.</w:t>
-      </w:r>
-      <w:r>
-        <w:rPr>
-          <w:sz w:val="28"/>
-        </w:rPr>
-        <w:t xml:space="preserve"> </w:t>
-      </w:r>
-      <w:r>
-        <w:rPr>
-          <w:sz w:val="28"/>
-        </w:rPr>
-        <w:t xml:space="preserve">Экскурсию можно получить, указав сначала город для экскурсии. Потом в коде выбираются все экскурсии из этого города, в их </w:t>
+        <w:t>_</w:t>
       </w:r>
       <w:r>
         <w:rPr>
@@ -586,39 +1306,106 @@
         <w:rPr>
           <w:sz w:val="28"/>
         </w:rPr>
-        <w:t xml:space="preserve"> </w:t>
-      </w:r>
-      <w:r>
-        <w:rPr>
-          <w:sz w:val="28"/>
-        </w:rPr>
-        <w:t xml:space="preserve">записываются числа в порядке добавления этих </w:t>
-      </w:r>
-      <w:proofErr w:type="gramStart"/>
-      <w:r>
-        <w:rPr>
-          <w:sz w:val="28"/>
-        </w:rPr>
-        <w:t>экскурсий</w:t>
-      </w:r>
-      <w:r>
-        <w:rPr>
-          <w:sz w:val="28"/>
-        </w:rPr>
-        <w:t>(</w:t>
-      </w:r>
-      <w:proofErr w:type="gramEnd"/>
-      <w:r>
-        <w:rPr>
-          <w:sz w:val="28"/>
-        </w:rPr>
-        <w:t>только для данного города)</w:t>
-      </w:r>
-      <w:r>
-        <w:rPr>
-          <w:sz w:val="28"/>
-        </w:rPr>
-        <w:t>, и они выводятся на экран. Каждые сутки будет обновляться база данных с экскурсиями, и из нее будут удаляться уже просроченные по времени экскурсии.</w:t>
+        <w:t xml:space="preserve"> – </w:t>
+      </w:r>
+      <w:r>
+        <w:rPr>
+          <w:sz w:val="28"/>
+        </w:rPr>
+        <w:t>Номер телефона экскурсовода</w:t>
+      </w:r>
+    </w:p>
+    <w:p>
+      <w:pPr>
+        <w:pStyle w:val="a3"/>
+        <w:numPr>
+          <w:ilvl w:val="0"/>
+          <w:numId w:val="5"/>
+        </w:numPr>
+        <w:rPr>
+          <w:sz w:val="28"/>
+        </w:rPr>
+      </w:pPr>
+      <w:r>
+        <w:rPr>
+          <w:sz w:val="28"/>
+          <w:lang w:val="en-US"/>
+        </w:rPr>
+        <w:t xml:space="preserve">Number – </w:t>
+      </w:r>
+      <w:r>
+        <w:rPr>
+          <w:sz w:val="28"/>
+        </w:rPr>
+        <w:t xml:space="preserve">номер </w:t>
+      </w:r>
+      <w:r>
+        <w:rPr>
+          <w:sz w:val="28"/>
+        </w:rPr>
+        <w:t>экскурсии в городе</w:t>
+      </w:r>
+    </w:p>
+    <w:p>
+      <w:pPr>
+        <w:pStyle w:val="a3"/>
+        <w:numPr>
+          <w:ilvl w:val="0"/>
+          <w:numId w:val="5"/>
+        </w:numPr>
+        <w:rPr>
+          <w:sz w:val="28"/>
+        </w:rPr>
+      </w:pPr>
+      <w:r>
+        <w:rPr>
+          <w:sz w:val="28"/>
+          <w:lang w:val="en-US"/>
+        </w:rPr>
+        <w:t>City</w:t>
+      </w:r>
+      <w:r>
+        <w:rPr>
+          <w:sz w:val="28"/>
+        </w:rPr>
+        <w:t xml:space="preserve"> – </w:t>
+      </w:r>
+      <w:r>
+        <w:rPr>
+          <w:sz w:val="28"/>
+        </w:rPr>
+        <w:t>город экскурсии. Нужен для сортировки экскурсий по городам, а также для задания номера экскурсий в конкретном городе</w:t>
+      </w:r>
+    </w:p>
+    <w:p>
+      <w:pPr>
+        <w:pStyle w:val="a3"/>
+        <w:numPr>
+          <w:ilvl w:val="0"/>
+          <w:numId w:val="5"/>
+        </w:numPr>
+        <w:rPr>
+          <w:sz w:val="28"/>
+        </w:rPr>
+      </w:pPr>
+      <w:r>
+        <w:rPr>
+          <w:sz w:val="28"/>
+          <w:lang w:val="en-US"/>
+        </w:rPr>
+        <w:t>Pt</w:t>
+      </w:r>
+      <w:r>
+        <w:rPr>
+          <w:sz w:val="28"/>
+        </w:rPr>
+        <w:t xml:space="preserve"> – </w:t>
+      </w:r>
+      <w:r>
+        <w:rPr>
+          <w:sz w:val="28"/>
+        </w:rPr>
+        <w:t>координаты и тип метки, чтобы сразу добавлять ее на карту, не делая каждый раз новый запрос к геокодеру</w:t>
       </w:r>
     </w:p>
     <w:sectPr>
@@ -812,6 +1599,95 @@
     </w:lvl>
   </w:abstractNum>
   <w:abstractNum w:abstractNumId="2" w15:restartNumberingAfterBreak="0">
+    <w:nsid w:val="32312F52"/>
+    <w:multiLevelType w:val="hybridMultilevel"/>
+    <w:tmpl w:val="6E9CF2D6"/>
+    <w:lvl w:ilvl="0" w:tplc="04190011">
+      <w:start w:val="1"/>
+      <w:numFmt w:val="decimal"/>
+      <w:lvlText w:val="%1)"/>
+      <w:lvlJc w:val="left"/>
+      <w:pPr>
+        <w:ind w:left="720" w:hanging="360"/>
+      </w:pPr>
+      <w:rPr>
+        <w:rFonts w:hint="default"/>
+      </w:rPr>
+    </w:lvl>
+    <w:lvl w:ilvl="1" w:tplc="04190019" w:tentative="1">
+      <w:start w:val="1"/>
+      <w:numFmt w:val="lowerLetter"/>
+      <w:lvlText w:val="%2."/>
+      <w:lvlJc w:val="left"/>
+      <w:pPr>
+        <w:ind w:left="1440" w:hanging="360"/>
+      </w:pPr>
+    </w:lvl>
+    <w:lvl w:ilvl="2" w:tplc="0419001B" w:tentative="1">
+      <w:start w:val="1"/>
+      <w:numFmt w:val="lowerRoman"/>
+      <w:lvlText w:val="%3."/>
+      <w:lvlJc w:val="right"/>
+      <w:pPr>
+        <w:ind w:left="2160" w:hanging="180"/>
+      </w:pPr>
+    </w:lvl>
+    <w:lvl w:ilvl="3" w:tplc="0419000F" w:tentative="1">
+      <w:start w:val="1"/>
+      <w:numFmt w:val="decimal"/>
+      <w:lvlText w:val="%4."/>
+      <w:lvlJc w:val="left"/>
+      <w:pPr>
+        <w:ind w:left="2880" w:hanging="360"/>
+      </w:pPr>
+    </w:lvl>
+    <w:lvl w:ilvl="4" w:tplc="04190019" w:tentative="1">
+      <w:start w:val="1"/>
+      <w:numFmt w:val="lowerLetter"/>
+      <w:lvlText w:val="%5."/>
+      <w:lvlJc w:val="left"/>
+      <w:pPr>
+        <w:ind w:left="3600" w:hanging="360"/>
+      </w:pPr>
+    </w:lvl>
+    <w:lvl w:ilvl="5" w:tplc="0419001B" w:tentative="1">
+      <w:start w:val="1"/>
+      <w:numFmt w:val="lowerRoman"/>
+      <w:lvlText w:val="%6."/>
+      <w:lvlJc w:val="right"/>
+      <w:pPr>
+        <w:ind w:left="4320" w:hanging="180"/>
+      </w:pPr>
+    </w:lvl>
+    <w:lvl w:ilvl="6" w:tplc="0419000F" w:tentative="1">
+      <w:start w:val="1"/>
+      <w:numFmt w:val="decimal"/>
+      <w:lvlText w:val="%7."/>
+      <w:lvlJc w:val="left"/>
+      <w:pPr>
+        <w:ind w:left="5040" w:hanging="360"/>
+      </w:pPr>
+    </w:lvl>
+    <w:lvl w:ilvl="7" w:tplc="04190019" w:tentative="1">
+      <w:start w:val="1"/>
+      <w:numFmt w:val="lowerLetter"/>
+      <w:lvlText w:val="%8."/>
+      <w:lvlJc w:val="left"/>
+      <w:pPr>
+        <w:ind w:left="5760" w:hanging="360"/>
+      </w:pPr>
+    </w:lvl>
+    <w:lvl w:ilvl="8" w:tplc="0419001B" w:tentative="1">
+      <w:start w:val="1"/>
+      <w:numFmt w:val="lowerRoman"/>
+      <w:lvlText w:val="%9."/>
+      <w:lvlJc w:val="right"/>
+      <w:pPr>
+        <w:ind w:left="6480" w:hanging="180"/>
+      </w:pPr>
+    </w:lvl>
+  </w:abstractNum>
+  <w:abstractNum w:abstractNumId="3" w15:restartNumberingAfterBreak="0">
     <w:nsid w:val="58A9157A"/>
     <w:multiLevelType w:val="hybridMultilevel"/>
     <w:tmpl w:val="8F5056E8"/>
@@ -897,6 +1773,95 @@
       <w:lvlJc w:val="right"/>
       <w:pPr>
         <w:ind w:left="5913" w:hanging="180"/>
+      </w:pPr>
+    </w:lvl>
+  </w:abstractNum>
+  <w:abstractNum w:abstractNumId="4" w15:restartNumberingAfterBreak="0">
+    <w:nsid w:val="6B8D5011"/>
+    <w:multiLevelType w:val="hybridMultilevel"/>
+    <w:tmpl w:val="E618D3D8"/>
+    <w:lvl w:ilvl="0" w:tplc="5B68FC62">
+      <w:start w:val="1"/>
+      <w:numFmt w:val="decimal"/>
+      <w:lvlText w:val="%1)"/>
+      <w:lvlJc w:val="left"/>
+      <w:pPr>
+        <w:ind w:left="-207" w:hanging="360"/>
+      </w:pPr>
+      <w:rPr>
+        <w:rFonts w:hint="default"/>
+      </w:rPr>
+    </w:lvl>
+    <w:lvl w:ilvl="1" w:tplc="04190019" w:tentative="1">
+      <w:start w:val="1"/>
+      <w:numFmt w:val="lowerLetter"/>
+      <w:lvlText w:val="%2."/>
+      <w:lvlJc w:val="left"/>
+      <w:pPr>
+        <w:ind w:left="513" w:hanging="360"/>
+      </w:pPr>
+    </w:lvl>
+    <w:lvl w:ilvl="2" w:tplc="0419001B" w:tentative="1">
+      <w:start w:val="1"/>
+      <w:numFmt w:val="lowerRoman"/>
+      <w:lvlText w:val="%3."/>
+      <w:lvlJc w:val="right"/>
+      <w:pPr>
+        <w:ind w:left="1233" w:hanging="180"/>
+      </w:pPr>
+    </w:lvl>
+    <w:lvl w:ilvl="3" w:tplc="0419000F" w:tentative="1">
+      <w:start w:val="1"/>
+      <w:numFmt w:val="decimal"/>
+      <w:lvlText w:val="%4."/>
+      <w:lvlJc w:val="left"/>
+      <w:pPr>
+        <w:ind w:left="1953" w:hanging="360"/>
+      </w:pPr>
+    </w:lvl>
+    <w:lvl w:ilvl="4" w:tplc="04190019" w:tentative="1">
+      <w:start w:val="1"/>
+      <w:numFmt w:val="lowerLetter"/>
+      <w:lvlText w:val="%5."/>
+      <w:lvlJc w:val="left"/>
+      <w:pPr>
+        <w:ind w:left="2673" w:hanging="360"/>
+      </w:pPr>
+    </w:lvl>
+    <w:lvl w:ilvl="5" w:tplc="0419001B" w:tentative="1">
+      <w:start w:val="1"/>
+      <w:numFmt w:val="lowerRoman"/>
+      <w:lvlText w:val="%6."/>
+      <w:lvlJc w:val="right"/>
+      <w:pPr>
+        <w:ind w:left="3393" w:hanging="180"/>
+      </w:pPr>
+    </w:lvl>
+    <w:lvl w:ilvl="6" w:tplc="0419000F" w:tentative="1">
+      <w:start w:val="1"/>
+      <w:numFmt w:val="decimal"/>
+      <w:lvlText w:val="%7."/>
+      <w:lvlJc w:val="left"/>
+      <w:pPr>
+        <w:ind w:left="4113" w:hanging="360"/>
+      </w:pPr>
+    </w:lvl>
+    <w:lvl w:ilvl="7" w:tplc="04190019" w:tentative="1">
+      <w:start w:val="1"/>
+      <w:numFmt w:val="lowerLetter"/>
+      <w:lvlText w:val="%8."/>
+      <w:lvlJc w:val="left"/>
+      <w:pPr>
+        <w:ind w:left="4833" w:hanging="360"/>
+      </w:pPr>
+    </w:lvl>
+    <w:lvl w:ilvl="8" w:tplc="0419001B" w:tentative="1">
+      <w:start w:val="1"/>
+      <w:numFmt w:val="lowerRoman"/>
+      <w:lvlText w:val="%9."/>
+      <w:lvlJc w:val="right"/>
+      <w:pPr>
+        <w:ind w:left="5553" w:hanging="180"/>
       </w:pPr>
     </w:lvl>
   </w:abstractNum>
@@ -907,7 +1872,13 @@
     <w:abstractNumId w:val="1"/>
   </w:num>
   <w:num w:numId="3">
+    <w:abstractNumId w:val="3"/>
+  </w:num>
+  <w:num w:numId="4">
     <w:abstractNumId w:val="2"/>
+  </w:num>
+  <w:num w:numId="5">
+    <w:abstractNumId w:val="4"/>
   </w:num>
 </w:numbering>
 </file>

</xml_diff>